<commit_message>
Update FreeEDR - Design Doc - Winter.docx
</commit_message>
<xml_diff>
--- a/Documentation/Design/FreeEDR - Design Doc - Winter.docx
+++ b/Documentation/Design/FreeEDR - Design Doc - Winter.docx
@@ -13156,8 +13156,6 @@
           <w:szCs w:val="24"/>
         </w:rPr>
       </w:pPr>
-      <w:bookmarkStart w:id="0" w:name="_GoBack"/>
-      <w:bookmarkEnd w:id="0"/>
     </w:p>
     <w:p>
       <w:pPr>
@@ -15396,7 +15394,21 @@
           <w:sz w:val="24"/>
           <w:szCs w:val="24"/>
         </w:rPr>
-        <w:t>The first action category is Reports. In this category, support managers and deployment maintainers are able to customize what</w:t>
+        <w:t xml:space="preserve">The first action category is Reports. In this category, support managers and </w:t>
+      </w:r>
+      <w:r>
+        <w:rPr>
+          <w:sz w:val="24"/>
+          <w:szCs w:val="24"/>
+        </w:rPr>
+        <w:t>dashboard infrastructure managers</w:t>
+      </w:r>
+      <w:r>
+        <w:rPr>
+          <w:sz w:val="24"/>
+          <w:szCs w:val="24"/>
+        </w:rPr>
+        <w:t xml:space="preserve"> are able to customize what</w:t>
       </w:r>
       <w:r>
         <w:rPr>
@@ -15480,6 +15492,8 @@
         </w:rPr>
         <w:t>ation employees to submit a new feature request to be added to the dashboard.</w:t>
       </w:r>
+      <w:bookmarkStart w:id="0" w:name="_GoBack"/>
+      <w:bookmarkEnd w:id="0"/>
     </w:p>
     <w:p>
       <w:pPr>
@@ -15505,7 +15519,28 @@
           <w:sz w:val="24"/>
           <w:szCs w:val="24"/>
         </w:rPr>
-        <w:t xml:space="preserve">The fourth action category is Admin. In this category, deployment maintainers are able to view what active directory groups within </w:t>
+        <w:t>The fourth action category is Admin. In this category</w:t>
+      </w:r>
+      <w:r>
+        <w:rPr>
+          <w:sz w:val="24"/>
+          <w:szCs w:val="24"/>
+        </w:rPr>
+        <w:t xml:space="preserve">, </w:t>
+      </w:r>
+      <w:r>
+        <w:rPr>
+          <w:sz w:val="24"/>
+          <w:szCs w:val="24"/>
+        </w:rPr>
+        <w:t>dashboard infrastructure managers</w:t>
+      </w:r>
+      <w:r>
+        <w:rPr>
+          <w:sz w:val="24"/>
+          <w:szCs w:val="24"/>
+        </w:rPr>
+        <w:t xml:space="preserve"> are able to view what active directory groups within </w:t>
       </w:r>
       <w:proofErr w:type="spellStart"/>
       <w:r>
@@ -15521,14 +15556,28 @@
           <w:sz w:val="24"/>
           <w:szCs w:val="24"/>
         </w:rPr>
-        <w:t xml:space="preserve"> have access to specific elements of the Dashboard, such as report generation, report viewing, etc. Deployment manager</w:t>
-      </w:r>
-      <w:r>
-        <w:rPr>
-          <w:sz w:val="24"/>
-          <w:szCs w:val="24"/>
-        </w:rPr>
-        <w:t>s are also able to view the details for the rule repository in case they forget the connection details.</w:t>
+        <w:t xml:space="preserve"> have access to specific elements of the Dashboard, such as report generation, report viewing, etc. </w:t>
+      </w:r>
+      <w:r>
+        <w:rPr>
+          <w:sz w:val="24"/>
+          <w:szCs w:val="24"/>
+        </w:rPr>
+        <w:t>D</w:t>
+      </w:r>
+      <w:r>
+        <w:rPr>
+          <w:sz w:val="24"/>
+          <w:szCs w:val="24"/>
+        </w:rPr>
+        <w:t xml:space="preserve">ashboard infrastructure managers </w:t>
+      </w:r>
+      <w:r>
+        <w:rPr>
+          <w:sz w:val="24"/>
+          <w:szCs w:val="24"/>
+        </w:rPr>
+        <w:t>are also able to view the details for the rule repository in case they forget the connection details.</w:t>
       </w:r>
     </w:p>
     <w:p>

</xml_diff>